<commit_message>
Updated Hardcoded Input issues
</commit_message>
<xml_diff>
--- a/Block Level Diagram.docx
+++ b/Block Level Diagram.docx
@@ -1051,9 +1051,9 @@
         </w:rPr>
         <w:drawing>
           <wp:inline distT="0" distB="0" distL="0" distR="0">
-            <wp:extent cx="5731510" cy="3731895"/>
-            <wp:effectExtent l="0" t="0" r="2540" b="1905"/>
-            <wp:docPr id="8" name="Picture 8"/>
+            <wp:extent cx="5731510" cy="4087495"/>
+            <wp:effectExtent l="0" t="0" r="2540" b="8255"/>
+            <wp:docPr id="1" name="Picture 1"/>
             <wp:cNvGraphicFramePr>
               <a:graphicFrameLocks xmlns:a="http://schemas.openxmlformats.org/drawingml/2006/main" noChangeAspect="1"/>
             </wp:cNvGraphicFramePr>
@@ -1061,7 +1061,7 @@
               <a:graphicData uri="http://schemas.openxmlformats.org/drawingml/2006/picture">
                 <pic:pic xmlns:pic="http://schemas.openxmlformats.org/drawingml/2006/picture">
                   <pic:nvPicPr>
-                    <pic:cNvPr id="8" name="Instruction Register - Internal.png"/>
+                    <pic:cNvPr id="1" name="Instruction Register - Internal.png"/>
                     <pic:cNvPicPr/>
                   </pic:nvPicPr>
                   <pic:blipFill>
@@ -1079,7 +1079,7 @@
                   <pic:spPr>
                     <a:xfrm>
                       <a:off x="0" y="0"/>
-                      <a:ext cx="5731510" cy="3731895"/>
+                      <a:ext cx="5731510" cy="4087495"/>
                     </a:xfrm>
                     <a:prstGeom prst="rect">
                       <a:avLst/>
@@ -1206,14 +1206,6 @@
     </w:p>
     <w:p>
       <w:pPr>
-        <w:rPr>
-          <w:sz w:val="24"/>
-          <w:lang w:val="en-US"/>
-        </w:rPr>
-      </w:pPr>
-    </w:p>
-    <w:p>
-      <w:pPr>
         <w:pStyle w:val="ListParagraph"/>
         <w:numPr>
           <w:ilvl w:val="0"/>
@@ -1248,8 +1240,8 @@
         </w:rPr>
         <w:drawing>
           <wp:inline distT="0" distB="0" distL="0" distR="0">
-            <wp:extent cx="4374937" cy="3891687"/>
-            <wp:effectExtent l="0" t="0" r="6985" b="0"/>
+            <wp:extent cx="3855100" cy="3429271"/>
+            <wp:effectExtent l="0" t="0" r="0" b="0"/>
             <wp:docPr id="9" name="Picture 9"/>
             <wp:cNvGraphicFramePr>
               <a:graphicFrameLocks xmlns:a="http://schemas.openxmlformats.org/drawingml/2006/main" noChangeAspect="1"/>
@@ -1262,7 +1254,7 @@
                     <pic:cNvPicPr/>
                   </pic:nvPicPr>
                   <pic:blipFill>
-                    <a:blip r:embed="rId10">
+                    <a:blip r:embed="rId10" cstate="print">
                       <a:extLst>
                         <a:ext uri="{28A0092B-C50C-407E-A947-70E740481C1C}">
                           <a14:useLocalDpi xmlns:a14="http://schemas.microsoft.com/office/drawing/2010/main" val="0"/>
@@ -1276,7 +1268,7 @@
                   <pic:spPr>
                     <a:xfrm>
                       <a:off x="0" y="0"/>
-                      <a:ext cx="4391362" cy="3906298"/>
+                      <a:ext cx="3883537" cy="3454567"/>
                     </a:xfrm>
                     <a:prstGeom prst="rect">
                       <a:avLst/>
@@ -1312,9 +1304,9 @@
         </w:rPr>
         <w:drawing>
           <wp:inline distT="0" distB="0" distL="0" distR="0">
-            <wp:extent cx="5731510" cy="3801110"/>
-            <wp:effectExtent l="0" t="0" r="2540" b="8890"/>
-            <wp:docPr id="10" name="Picture 10"/>
+            <wp:extent cx="5731510" cy="4318000"/>
+            <wp:effectExtent l="0" t="0" r="2540" b="6350"/>
+            <wp:docPr id="13" name="Picture 13"/>
             <wp:cNvGraphicFramePr>
               <a:graphicFrameLocks xmlns:a="http://schemas.openxmlformats.org/drawingml/2006/main" noChangeAspect="1"/>
             </wp:cNvGraphicFramePr>
@@ -1322,7 +1314,7 @@
               <a:graphicData uri="http://schemas.openxmlformats.org/drawingml/2006/picture">
                 <pic:pic xmlns:pic="http://schemas.openxmlformats.org/drawingml/2006/picture">
                   <pic:nvPicPr>
-                    <pic:cNvPr id="10" name="Control Unit - Internal.png"/>
+                    <pic:cNvPr id="13" name="Control Unit - Internal.png"/>
                     <pic:cNvPicPr/>
                   </pic:nvPicPr>
                   <pic:blipFill>
@@ -1340,7 +1332,7 @@
                   <pic:spPr>
                     <a:xfrm>
                       <a:off x="0" y="0"/>
-                      <a:ext cx="5731510" cy="3801110"/>
+                      <a:ext cx="5731510" cy="4318000"/>
                     </a:xfrm>
                     <a:prstGeom prst="rect">
                       <a:avLst/>
@@ -1815,9 +1807,9 @@
         </w:rPr>
         <w:drawing>
           <wp:inline distT="0" distB="0" distL="0" distR="0">
-            <wp:extent cx="5731510" cy="4147820"/>
-            <wp:effectExtent l="0" t="0" r="2540" b="5080"/>
-            <wp:docPr id="17" name="Picture 17"/>
+            <wp:extent cx="5731510" cy="3749675"/>
+            <wp:effectExtent l="0" t="0" r="2540" b="3175"/>
+            <wp:docPr id="16" name="Picture 16"/>
             <wp:cNvGraphicFramePr>
               <a:graphicFrameLocks xmlns:a="http://schemas.openxmlformats.org/drawingml/2006/main" noChangeAspect="1"/>
             </wp:cNvGraphicFramePr>
@@ -1825,7 +1817,7 @@
               <a:graphicData uri="http://schemas.openxmlformats.org/drawingml/2006/picture">
                 <pic:pic xmlns:pic="http://schemas.openxmlformats.org/drawingml/2006/picture">
                   <pic:nvPicPr>
-                    <pic:cNvPr id="17" name="Stage Counter - Internal.png"/>
+                    <pic:cNvPr id="16" name="Stage Counter - Internal.png"/>
                     <pic:cNvPicPr/>
                   </pic:nvPicPr>
                   <pic:blipFill>
@@ -1843,7 +1835,7 @@
                   <pic:spPr>
                     <a:xfrm>
                       <a:off x="0" y="0"/>
-                      <a:ext cx="5731510" cy="4147820"/>
+                      <a:ext cx="5731510" cy="3749675"/>
                     </a:xfrm>
                     <a:prstGeom prst="rect">
                       <a:avLst/>

</xml_diff>